<commit_message>
Bootcamp Devops: Day 4 Updated
Updated with my war-test image file
</commit_message>
<xml_diff>
--- a/1208901_BiswarupNandi_Day4_Assignment.docx
+++ b/1208901_BiswarupNandi_Day4_Assignment.docx
@@ -4,37 +4,34 @@
   <w:body>
     <w:p>
       <w:pPr>
+        <w:pStyle w:val="Heading1"/>
+      </w:pPr>
+      <w:r>
+        <w:t>Assignment 1: Building War File</w:t>
+      </w:r>
+    </w:p>
+    <w:p>
+      <w:pPr>
         <w:pStyle w:val="ListParagraph"/>
         <w:numPr>
           <w:ilvl w:val="0"/>
-          <w:numId w:val="3"/>
+          <w:numId w:val="4"/>
         </w:numPr>
-        <w:rPr>
-          <w:lang w:val="en-US"/>
-        </w:rPr>
-      </w:pPr>
-      <w:r>
-        <w:rPr>
-          <w:lang w:val="en-US"/>
-        </w:rPr>
-        <w:t>Copy .pem file from local to Ansible Master server</w:t>
-      </w:r>
-    </w:p>
-    <w:p>
-      <w:pPr>
-        <w:rPr>
-          <w:lang w:val="en-US"/>
-        </w:rPr>
-      </w:pPr>
+      </w:pPr>
+      <w:r>
+        <w:t>Cloned from GIT</w:t>
+      </w:r>
+    </w:p>
+    <w:p>
       <w:r>
         <w:rPr>
           <w:noProof/>
         </w:rPr>
         <w:drawing>
-          <wp:inline distT="0" distB="0" distL="0" distR="0" wp14:anchorId="49DB5041" wp14:editId="67A1C257">
+          <wp:inline distT="0" distB="0" distL="0" distR="0" wp14:anchorId="6E30F304" wp14:editId="67D87FD9">
             <wp:extent cx="5731510" cy="3077845"/>
             <wp:effectExtent l="0" t="0" r="2540" b="8255"/>
-            <wp:docPr id="1" name="Picture 1"/>
+            <wp:docPr id="2" name="Picture 2"/>
             <wp:cNvGraphicFramePr>
               <a:graphicFrameLocks xmlns:a="http://schemas.openxmlformats.org/drawingml/2006/main" noChangeAspect="1"/>
             </wp:cNvGraphicFramePr>
@@ -67,46 +64,36 @@
         </w:drawing>
       </w:r>
     </w:p>
-    <w:p>
-      <w:pPr>
-        <w:rPr>
-          <w:lang w:val="en-US"/>
-        </w:rPr>
-      </w:pPr>
-    </w:p>
+    <w:p/>
     <w:p>
       <w:pPr>
         <w:pStyle w:val="ListParagraph"/>
         <w:numPr>
           <w:ilvl w:val="0"/>
-          <w:numId w:val="3"/>
+          <w:numId w:val="4"/>
         </w:numPr>
-        <w:rPr>
-          <w:lang w:val="en-US"/>
-        </w:rPr>
-      </w:pPr>
-      <w:r>
-        <w:rPr>
-          <w:lang w:val="en-US"/>
-        </w:rPr>
-        <w:t>Changed host name</w:t>
-      </w:r>
-    </w:p>
-    <w:p>
-      <w:pPr>
-        <w:rPr>
-          <w:lang w:val="en-US"/>
-        </w:rPr>
-      </w:pPr>
+      </w:pPr>
+      <w:r>
+        <w:t xml:space="preserve">Ran </w:t>
+      </w:r>
+      <w:r>
+        <w:rPr>
+          <w:i/>
+          <w:iCs/>
+        </w:rPr>
+        <w:t>sudo mvn clean package</w:t>
+      </w:r>
+    </w:p>
+    <w:p>
       <w:r>
         <w:rPr>
           <w:noProof/>
         </w:rPr>
         <w:drawing>
-          <wp:inline distT="0" distB="0" distL="0" distR="0" wp14:anchorId="1110CB1C" wp14:editId="02C88758">
+          <wp:inline distT="0" distB="0" distL="0" distR="0" wp14:anchorId="2BE841C4" wp14:editId="56AABA84">
             <wp:extent cx="5731510" cy="3077845"/>
             <wp:effectExtent l="0" t="0" r="2540" b="8255"/>
-            <wp:docPr id="11" name="Picture 11"/>
+            <wp:docPr id="3" name="Picture 3"/>
             <wp:cNvGraphicFramePr>
               <a:graphicFrameLocks xmlns:a="http://schemas.openxmlformats.org/drawingml/2006/main" noChangeAspect="1"/>
             </wp:cNvGraphicFramePr>
@@ -139,82 +126,33 @@
         </w:drawing>
       </w:r>
     </w:p>
-    <w:p>
-      <w:pPr>
-        <w:rPr>
-          <w:lang w:val="en-US"/>
-        </w:rPr>
-      </w:pPr>
-    </w:p>
-    <w:p>
-      <w:pPr>
-        <w:rPr>
-          <w:lang w:val="en-US"/>
-        </w:rPr>
-      </w:pPr>
-    </w:p>
-    <w:p>
-      <w:pPr>
-        <w:rPr>
-          <w:lang w:val="en-US"/>
-        </w:rPr>
-      </w:pPr>
-    </w:p>
-    <w:p>
-      <w:pPr>
-        <w:rPr>
-          <w:lang w:val="en-US"/>
-        </w:rPr>
-      </w:pPr>
-    </w:p>
-    <w:p>
-      <w:pPr>
-        <w:rPr>
-          <w:lang w:val="en-US"/>
-        </w:rPr>
-      </w:pPr>
-    </w:p>
-    <w:p>
-      <w:pPr>
-        <w:rPr>
-          <w:lang w:val="en-US"/>
-        </w:rPr>
-      </w:pPr>
-    </w:p>
+    <w:p/>
+    <w:p/>
+    <w:p/>
+    <w:p/>
     <w:p>
       <w:pPr>
         <w:pStyle w:val="ListParagraph"/>
         <w:numPr>
           <w:ilvl w:val="0"/>
-          <w:numId w:val="3"/>
+          <w:numId w:val="4"/>
         </w:numPr>
-        <w:rPr>
-          <w:lang w:val="en-US"/>
-        </w:rPr>
-      </w:pPr>
-      <w:r>
-        <w:rPr>
-          <w:lang w:val="en-US"/>
-        </w:rPr>
+      </w:pPr>
+      <w:r>
         <w:lastRenderedPageBreak/>
-        <w:t>long listing of files</w:t>
-      </w:r>
-    </w:p>
-    <w:p>
-      <w:pPr>
-        <w:rPr>
-          <w:lang w:val="en-US"/>
-        </w:rPr>
-      </w:pPr>
+        <w:t>Create Docker file</w:t>
+      </w:r>
+    </w:p>
+    <w:p>
       <w:r>
         <w:rPr>
           <w:noProof/>
         </w:rPr>
         <w:drawing>
-          <wp:inline distT="0" distB="0" distL="0" distR="0" wp14:anchorId="6862BD9C" wp14:editId="27D364D4">
+          <wp:inline distT="0" distB="0" distL="0" distR="0" wp14:anchorId="27DE2B33" wp14:editId="41AC577D">
             <wp:extent cx="5731510" cy="3077845"/>
             <wp:effectExtent l="0" t="0" r="2540" b="8255"/>
-            <wp:docPr id="18" name="Picture 18"/>
+            <wp:docPr id="4" name="Picture 4"/>
             <wp:cNvGraphicFramePr>
               <a:graphicFrameLocks xmlns:a="http://schemas.openxmlformats.org/drawingml/2006/main" noChangeAspect="1"/>
             </wp:cNvGraphicFramePr>
@@ -247,46 +185,29 @@
         </w:drawing>
       </w:r>
     </w:p>
-    <w:p>
-      <w:pPr>
-        <w:rPr>
-          <w:lang w:val="en-US"/>
-        </w:rPr>
-      </w:pPr>
-    </w:p>
+    <w:p/>
     <w:p>
       <w:pPr>
         <w:pStyle w:val="ListParagraph"/>
         <w:numPr>
           <w:ilvl w:val="0"/>
-          <w:numId w:val="3"/>
+          <w:numId w:val="4"/>
         </w:numPr>
-        <w:rPr>
-          <w:lang w:val="en-US"/>
-        </w:rPr>
-      </w:pPr>
-      <w:r>
-        <w:rPr>
-          <w:lang w:val="en-US"/>
-        </w:rPr>
-        <w:t>Start ssh service and add ssh-agent</w:t>
-      </w:r>
-    </w:p>
-    <w:p>
-      <w:pPr>
-        <w:rPr>
-          <w:lang w:val="en-US"/>
-        </w:rPr>
-      </w:pPr>
+      </w:pPr>
+      <w:r>
+        <w:t>Built Docker image</w:t>
+      </w:r>
+    </w:p>
+    <w:p>
       <w:r>
         <w:rPr>
           <w:noProof/>
         </w:rPr>
         <w:drawing>
-          <wp:inline distT="0" distB="0" distL="0" distR="0" wp14:anchorId="4F5EC206" wp14:editId="1A9E5EF9">
+          <wp:inline distT="0" distB="0" distL="0" distR="0" wp14:anchorId="7124AC6B" wp14:editId="6F9391E0">
             <wp:extent cx="5731510" cy="3077845"/>
             <wp:effectExtent l="0" t="0" r="2540" b="8255"/>
-            <wp:docPr id="19" name="Picture 19"/>
+            <wp:docPr id="5" name="Picture 5"/>
             <wp:cNvGraphicFramePr>
               <a:graphicFrameLocks xmlns:a="http://schemas.openxmlformats.org/drawingml/2006/main" noChangeAspect="1"/>
             </wp:cNvGraphicFramePr>
@@ -319,82 +240,35 @@
         </w:drawing>
       </w:r>
     </w:p>
-    <w:p>
-      <w:pPr>
-        <w:rPr>
-          <w:lang w:val="en-US"/>
-        </w:rPr>
-      </w:pPr>
-    </w:p>
-    <w:p>
-      <w:pPr>
-        <w:rPr>
-          <w:lang w:val="en-US"/>
-        </w:rPr>
-      </w:pPr>
-    </w:p>
-    <w:p>
-      <w:pPr>
-        <w:rPr>
-          <w:lang w:val="en-US"/>
-        </w:rPr>
-      </w:pPr>
-    </w:p>
-    <w:p>
-      <w:pPr>
-        <w:rPr>
-          <w:lang w:val="en-US"/>
-        </w:rPr>
-      </w:pPr>
-    </w:p>
-    <w:p>
-      <w:pPr>
-        <w:rPr>
-          <w:lang w:val="en-US"/>
-        </w:rPr>
-      </w:pPr>
-    </w:p>
-    <w:p>
-      <w:pPr>
-        <w:rPr>
-          <w:lang w:val="en-US"/>
-        </w:rPr>
-      </w:pPr>
-    </w:p>
+    <w:p/>
+    <w:p/>
+    <w:p/>
+    <w:p/>
+    <w:p/>
+    <w:p/>
     <w:p>
       <w:pPr>
         <w:pStyle w:val="ListParagraph"/>
         <w:numPr>
           <w:ilvl w:val="0"/>
-          <w:numId w:val="3"/>
+          <w:numId w:val="4"/>
         </w:numPr>
-        <w:rPr>
-          <w:lang w:val="en-US"/>
-        </w:rPr>
-      </w:pPr>
-      <w:r>
-        <w:rPr>
-          <w:lang w:val="en-US"/>
-        </w:rPr>
+      </w:pPr>
+      <w:r>
         <w:lastRenderedPageBreak/>
-        <w:t>Change read-write permission of .pem file and change permission of users to /home/ubuntu folder</w:t>
-      </w:r>
-    </w:p>
-    <w:p>
-      <w:pPr>
-        <w:rPr>
-          <w:lang w:val="en-US"/>
-        </w:rPr>
-      </w:pPr>
+        <w:t>Run docker container</w:t>
+      </w:r>
+    </w:p>
+    <w:p>
       <w:r>
         <w:rPr>
           <w:noProof/>
         </w:rPr>
         <w:drawing>
-          <wp:inline distT="0" distB="0" distL="0" distR="0" wp14:anchorId="78659B25" wp14:editId="0D2D18AC">
+          <wp:inline distT="0" distB="0" distL="0" distR="0" wp14:anchorId="72731601" wp14:editId="1BDF80E8">
             <wp:extent cx="5731510" cy="3077845"/>
             <wp:effectExtent l="0" t="0" r="2540" b="8255"/>
-            <wp:docPr id="20" name="Picture 20"/>
+            <wp:docPr id="6" name="Picture 6"/>
             <wp:cNvGraphicFramePr>
               <a:graphicFrameLocks xmlns:a="http://schemas.openxmlformats.org/drawingml/2006/main" noChangeAspect="1"/>
             </wp:cNvGraphicFramePr>
@@ -427,46 +301,29 @@
         </w:drawing>
       </w:r>
     </w:p>
-    <w:p>
-      <w:pPr>
-        <w:rPr>
-          <w:lang w:val="en-US"/>
-        </w:rPr>
-      </w:pPr>
-    </w:p>
+    <w:p/>
     <w:p>
       <w:pPr>
         <w:pStyle w:val="ListParagraph"/>
         <w:numPr>
           <w:ilvl w:val="0"/>
-          <w:numId w:val="3"/>
+          <w:numId w:val="4"/>
         </w:numPr>
-        <w:rPr>
-          <w:lang w:val="en-US"/>
-        </w:rPr>
-      </w:pPr>
-      <w:r>
-        <w:rPr>
-          <w:lang w:val="en-US"/>
-        </w:rPr>
-        <w:t>Abled to logging into Client machine using ssh</w:t>
-      </w:r>
-    </w:p>
-    <w:p>
-      <w:pPr>
-        <w:rPr>
-          <w:lang w:val="en-US"/>
-        </w:rPr>
-      </w:pPr>
+      </w:pPr>
+      <w:r>
+        <w:t>Website accessed form browser</w:t>
+      </w:r>
+    </w:p>
+    <w:p>
       <w:r>
         <w:rPr>
           <w:noProof/>
         </w:rPr>
         <w:drawing>
-          <wp:inline distT="0" distB="0" distL="0" distR="0" wp14:anchorId="3CA57868" wp14:editId="234821E5">
+          <wp:inline distT="0" distB="0" distL="0" distR="0" wp14:anchorId="305039A1" wp14:editId="3009928D">
             <wp:extent cx="5731510" cy="3077845"/>
             <wp:effectExtent l="0" t="0" r="2540" b="8255"/>
-            <wp:docPr id="21" name="Picture 21"/>
+            <wp:docPr id="7" name="Picture 7"/>
             <wp:cNvGraphicFramePr>
               <a:graphicFrameLocks xmlns:a="http://schemas.openxmlformats.org/drawingml/2006/main" noChangeAspect="1"/>
             </wp:cNvGraphicFramePr>
@@ -499,123 +356,35 @@
         </w:drawing>
       </w:r>
     </w:p>
-    <w:p>
-      <w:pPr>
-        <w:rPr>
-          <w:lang w:val="en-US"/>
-        </w:rPr>
-      </w:pPr>
-    </w:p>
-    <w:p>
-      <w:pPr>
-        <w:rPr>
-          <w:lang w:val="en-US"/>
-        </w:rPr>
-      </w:pPr>
-    </w:p>
-    <w:p>
-      <w:pPr>
-        <w:rPr>
-          <w:lang w:val="en-US"/>
-        </w:rPr>
-      </w:pPr>
-    </w:p>
-    <w:p>
-      <w:pPr>
-        <w:rPr>
-          <w:lang w:val="en-US"/>
-        </w:rPr>
-      </w:pPr>
-    </w:p>
-    <w:p>
-      <w:pPr>
-        <w:rPr>
-          <w:lang w:val="en-US"/>
-        </w:rPr>
-      </w:pPr>
-    </w:p>
+    <w:p/>
+    <w:p/>
+    <w:p/>
+    <w:p/>
+    <w:p/>
+    <w:p/>
     <w:p>
       <w:pPr>
         <w:pStyle w:val="ListParagraph"/>
         <w:numPr>
           <w:ilvl w:val="0"/>
-          <w:numId w:val="3"/>
+          <w:numId w:val="4"/>
         </w:numPr>
-        <w:rPr>
-          <w:lang w:val="en-US"/>
-        </w:rPr>
-      </w:pPr>
-      <w:r>
-        <w:rPr>
-          <w:lang w:val="en-US"/>
-        </w:rPr>
+      </w:pPr>
+      <w:r>
         <w:lastRenderedPageBreak/>
-        <w:t>Added the following 2 lines to .bashrc of Master</w:t>
-      </w:r>
-    </w:p>
-    <w:p>
-      <w:pPr>
-        <w:pStyle w:val="ListParagraph"/>
-        <w:numPr>
-          <w:ilvl w:val="1"/>
-          <w:numId w:val="3"/>
-        </w:numPr>
-        <w:rPr>
-          <w:lang w:val="en-US"/>
-        </w:rPr>
-      </w:pPr>
-      <w:r>
-        <w:rPr>
-          <w:lang w:val="en-US"/>
-        </w:rPr>
-        <w:t>eval `ssh-agent -s`</w:t>
-      </w:r>
-    </w:p>
-    <w:p>
-      <w:pPr>
-        <w:pStyle w:val="ListParagraph"/>
-        <w:numPr>
-          <w:ilvl w:val="1"/>
-          <w:numId w:val="3"/>
-        </w:numPr>
-        <w:rPr>
-          <w:lang w:val="en-US"/>
-        </w:rPr>
-      </w:pPr>
-      <w:r>
-        <w:rPr>
-          <w:lang w:val="en-US"/>
-        </w:rPr>
-        <w:t xml:space="preserve">ssh-add </w:t>
-      </w:r>
-      <w:r>
-        <w:rPr>
-          <w:lang w:val="en-US"/>
-        </w:rPr>
-        <w:t>ansible</w:t>
-      </w:r>
-      <w:r>
-        <w:rPr>
-          <w:lang w:val="en-US"/>
-        </w:rPr>
-        <w:t>.pem</w:t>
-      </w:r>
-    </w:p>
-    <w:p>
-      <w:pPr>
-        <w:rPr>
-          <w:lang w:val="en-US"/>
-        </w:rPr>
-      </w:pPr>
+        <w:t>Logged in to dockerhub</w:t>
+      </w:r>
+    </w:p>
+    <w:p>
       <w:r>
         <w:rPr>
           <w:noProof/>
         </w:rPr>
         <w:drawing>
-          <wp:inline distT="0" distB="0" distL="0" distR="0" wp14:anchorId="27AE1B2A" wp14:editId="47E15EBE">
+          <wp:inline distT="0" distB="0" distL="0" distR="0" wp14:anchorId="60CC0418" wp14:editId="206866D0">
             <wp:extent cx="5731510" cy="3077845"/>
             <wp:effectExtent l="0" t="0" r="2540" b="8255"/>
-            <wp:docPr id="22" name="Picture 22"/>
+            <wp:docPr id="8" name="Picture 8"/>
             <wp:cNvGraphicFramePr>
               <a:graphicFrameLocks xmlns:a="http://schemas.openxmlformats.org/drawingml/2006/main" noChangeAspect="1"/>
             </wp:cNvGraphicFramePr>
@@ -648,46 +417,29 @@
         </w:drawing>
       </w:r>
     </w:p>
-    <w:p>
-      <w:pPr>
-        <w:rPr>
-          <w:lang w:val="en-US"/>
-        </w:rPr>
-      </w:pPr>
-    </w:p>
+    <w:p/>
     <w:p>
       <w:pPr>
         <w:pStyle w:val="ListParagraph"/>
         <w:numPr>
           <w:ilvl w:val="0"/>
-          <w:numId w:val="3"/>
+          <w:numId w:val="4"/>
         </w:numPr>
-        <w:rPr>
-          <w:lang w:val="en-US"/>
-        </w:rPr>
-      </w:pPr>
-      <w:r>
-        <w:rPr>
-          <w:lang w:val="en-US"/>
-        </w:rPr>
-        <w:t>Installed Ansible</w:t>
-      </w:r>
-    </w:p>
-    <w:p>
-      <w:pPr>
-        <w:rPr>
-          <w:lang w:val="en-US"/>
-        </w:rPr>
-      </w:pPr>
+      </w:pPr>
+      <w:r>
+        <w:t>Pushed Image to docker hub</w:t>
+      </w:r>
+    </w:p>
+    <w:p>
       <w:r>
         <w:rPr>
           <w:noProof/>
         </w:rPr>
         <w:drawing>
-          <wp:inline distT="0" distB="0" distL="0" distR="0" wp14:anchorId="3D098A4F" wp14:editId="67E5B6D1">
+          <wp:inline distT="0" distB="0" distL="0" distR="0" wp14:anchorId="3F69DC7E" wp14:editId="02E1A45D">
             <wp:extent cx="5731510" cy="3077845"/>
             <wp:effectExtent l="0" t="0" r="2540" b="8255"/>
-            <wp:docPr id="24" name="Picture 24"/>
+            <wp:docPr id="9" name="Picture 9"/>
             <wp:cNvGraphicFramePr>
               <a:graphicFrameLocks xmlns:a="http://schemas.openxmlformats.org/drawingml/2006/main" noChangeAspect="1"/>
             </wp:cNvGraphicFramePr>
@@ -720,68 +472,35 @@
         </w:drawing>
       </w:r>
     </w:p>
-    <w:p>
-      <w:pPr>
-        <w:rPr>
-          <w:lang w:val="en-US"/>
-        </w:rPr>
-      </w:pPr>
-    </w:p>
-    <w:p>
-      <w:pPr>
-        <w:rPr>
-          <w:lang w:val="en-US"/>
-        </w:rPr>
-      </w:pPr>
-    </w:p>
-    <w:p>
-      <w:pPr>
-        <w:rPr>
-          <w:lang w:val="en-US"/>
-        </w:rPr>
-      </w:pPr>
-    </w:p>
-    <w:p>
-      <w:pPr>
-        <w:rPr>
-          <w:lang w:val="en-US"/>
-        </w:rPr>
-      </w:pPr>
-    </w:p>
+    <w:p/>
+    <w:p/>
+    <w:p/>
+    <w:p/>
+    <w:p/>
+    <w:p/>
     <w:p>
       <w:pPr>
         <w:pStyle w:val="ListParagraph"/>
         <w:numPr>
           <w:ilvl w:val="0"/>
-          <w:numId w:val="3"/>
+          <w:numId w:val="4"/>
         </w:numPr>
-        <w:rPr>
-          <w:lang w:val="en-US"/>
-        </w:rPr>
-      </w:pPr>
-      <w:r>
-        <w:rPr>
-          <w:lang w:val="en-US"/>
-        </w:rPr>
+      </w:pPr>
+      <w:r>
         <w:lastRenderedPageBreak/>
-        <w:t>Added private ip of client machine in /etc/ansible/hosts file</w:t>
-      </w:r>
-    </w:p>
-    <w:p>
-      <w:pPr>
-        <w:rPr>
-          <w:lang w:val="en-US"/>
-        </w:rPr>
-      </w:pPr>
+        <w:t>Docker image in dockerhub</w:t>
+      </w:r>
+    </w:p>
+    <w:p>
       <w:r>
         <w:rPr>
           <w:noProof/>
         </w:rPr>
         <w:drawing>
-          <wp:inline distT="0" distB="0" distL="0" distR="0" wp14:anchorId="3D29A130" wp14:editId="13EF1B6C">
+          <wp:inline distT="0" distB="0" distL="0" distR="0" wp14:anchorId="52EAC46E" wp14:editId="32274BC2">
             <wp:extent cx="5731510" cy="3077845"/>
             <wp:effectExtent l="0" t="0" r="2540" b="8255"/>
-            <wp:docPr id="25" name="Picture 25"/>
+            <wp:docPr id="10" name="Picture 10"/>
             <wp:cNvGraphicFramePr>
               <a:graphicFrameLocks xmlns:a="http://schemas.openxmlformats.org/drawingml/2006/main" noChangeAspect="1"/>
             </wp:cNvGraphicFramePr>
@@ -814,12 +533,32 @@
         </w:drawing>
       </w:r>
     </w:p>
-    <w:p>
-      <w:pPr>
-        <w:rPr>
-          <w:lang w:val="en-US"/>
-        </w:rPr>
-      </w:pPr>
+    <w:p/>
+    <w:p/>
+    <w:p/>
+    <w:p/>
+    <w:p/>
+    <w:p/>
+    <w:p/>
+    <w:p/>
+    <w:p/>
+    <w:p/>
+    <w:p/>
+    <w:p/>
+    <w:p/>
+    <w:p/>
+    <w:p/>
+    <w:p/>
+    <w:p/>
+    <w:p/>
+    <w:p>
+      <w:pPr>
+        <w:pStyle w:val="Heading1"/>
+      </w:pPr>
+      <w:r>
+        <w:lastRenderedPageBreak/>
+        <w:t>Assignment 2: Ansible</w:t>
+      </w:r>
     </w:p>
     <w:p>
       <w:pPr>
@@ -836,7 +575,7 @@
         <w:rPr>
           <w:lang w:val="en-US"/>
         </w:rPr>
-        <w:t>Pinged Client machine from Master using ansible ping command</w:t>
+        <w:t>Copy .pem file from local to Ansible Master server</w:t>
       </w:r>
     </w:p>
     <w:p>
@@ -850,10 +589,10 @@
           <w:noProof/>
         </w:rPr>
         <w:drawing>
-          <wp:inline distT="0" distB="0" distL="0" distR="0" wp14:anchorId="31F7E758" wp14:editId="2A6C385D">
+          <wp:inline distT="0" distB="0" distL="0" distR="0" wp14:anchorId="49DB5041" wp14:editId="67A1C257">
             <wp:extent cx="5731510" cy="3077845"/>
             <wp:effectExtent l="0" t="0" r="2540" b="8255"/>
-            <wp:docPr id="26" name="Picture 26"/>
+            <wp:docPr id="1" name="Picture 1"/>
             <wp:cNvGraphicFramePr>
               <a:graphicFrameLocks xmlns:a="http://schemas.openxmlformats.org/drawingml/2006/main" noChangeAspect="1"/>
             </wp:cNvGraphicFramePr>
@@ -895,41 +634,6 @@
     </w:p>
     <w:p>
       <w:pPr>
-        <w:rPr>
-          <w:lang w:val="en-US"/>
-        </w:rPr>
-      </w:pPr>
-    </w:p>
-    <w:p>
-      <w:pPr>
-        <w:rPr>
-          <w:lang w:val="en-US"/>
-        </w:rPr>
-      </w:pPr>
-    </w:p>
-    <w:p>
-      <w:pPr>
-        <w:rPr>
-          <w:lang w:val="en-US"/>
-        </w:rPr>
-      </w:pPr>
-    </w:p>
-    <w:p>
-      <w:pPr>
-        <w:rPr>
-          <w:lang w:val="en-US"/>
-        </w:rPr>
-      </w:pPr>
-    </w:p>
-    <w:p>
-      <w:pPr>
-        <w:rPr>
-          <w:lang w:val="en-US"/>
-        </w:rPr>
-      </w:pPr>
-    </w:p>
-    <w:p>
-      <w:pPr>
         <w:pStyle w:val="ListParagraph"/>
         <w:numPr>
           <w:ilvl w:val="0"/>
@@ -943,8 +647,7 @@
         <w:rPr>
           <w:lang w:val="en-US"/>
         </w:rPr>
-        <w:lastRenderedPageBreak/>
-        <w:t>Created playbook to install packages and to run docker image</w:t>
+        <w:t>Changed host name</w:t>
       </w:r>
     </w:p>
     <w:p>
@@ -958,10 +661,10 @@
           <w:noProof/>
         </w:rPr>
         <w:drawing>
-          <wp:inline distT="0" distB="0" distL="0" distR="0" wp14:anchorId="391A965A" wp14:editId="53FA1457">
+          <wp:inline distT="0" distB="0" distL="0" distR="0" wp14:anchorId="1110CB1C" wp14:editId="02C88758">
             <wp:extent cx="5731510" cy="3077845"/>
             <wp:effectExtent l="0" t="0" r="2540" b="8255"/>
-            <wp:docPr id="28" name="Picture 28"/>
+            <wp:docPr id="11" name="Picture 11"/>
             <wp:cNvGraphicFramePr>
               <a:graphicFrameLocks xmlns:a="http://schemas.openxmlformats.org/drawingml/2006/main" noChangeAspect="1"/>
             </wp:cNvGraphicFramePr>
@@ -1003,6 +706,41 @@
     </w:p>
     <w:p>
       <w:pPr>
+        <w:rPr>
+          <w:lang w:val="en-US"/>
+        </w:rPr>
+      </w:pPr>
+    </w:p>
+    <w:p>
+      <w:pPr>
+        <w:rPr>
+          <w:lang w:val="en-US"/>
+        </w:rPr>
+      </w:pPr>
+    </w:p>
+    <w:p>
+      <w:pPr>
+        <w:rPr>
+          <w:lang w:val="en-US"/>
+        </w:rPr>
+      </w:pPr>
+    </w:p>
+    <w:p>
+      <w:pPr>
+        <w:rPr>
+          <w:lang w:val="en-US"/>
+        </w:rPr>
+      </w:pPr>
+    </w:p>
+    <w:p>
+      <w:pPr>
+        <w:rPr>
+          <w:lang w:val="en-US"/>
+        </w:rPr>
+      </w:pPr>
+    </w:p>
+    <w:p>
+      <w:pPr>
         <w:pStyle w:val="ListParagraph"/>
         <w:numPr>
           <w:ilvl w:val="0"/>
@@ -1016,7 +754,7 @@
         <w:rPr>
           <w:lang w:val="en-US"/>
         </w:rPr>
-        <w:t>Ran playbook</w:t>
+        <w:t>long listing of files</w:t>
       </w:r>
     </w:p>
     <w:p>
@@ -1030,10 +768,10 @@
           <w:noProof/>
         </w:rPr>
         <w:drawing>
-          <wp:inline distT="0" distB="0" distL="0" distR="0" wp14:anchorId="1F6789A0" wp14:editId="7B16A42A">
+          <wp:inline distT="0" distB="0" distL="0" distR="0" wp14:anchorId="6862BD9C" wp14:editId="27D364D4">
             <wp:extent cx="5731510" cy="3077845"/>
             <wp:effectExtent l="0" t="0" r="2540" b="8255"/>
-            <wp:docPr id="27" name="Picture 27"/>
+            <wp:docPr id="18" name="Picture 18"/>
             <wp:cNvGraphicFramePr>
               <a:graphicFrameLocks xmlns:a="http://schemas.openxmlformats.org/drawingml/2006/main" noChangeAspect="1"/>
             </wp:cNvGraphicFramePr>
@@ -1075,41 +813,6 @@
     </w:p>
     <w:p>
       <w:pPr>
-        <w:rPr>
-          <w:lang w:val="en-US"/>
-        </w:rPr>
-      </w:pPr>
-    </w:p>
-    <w:p>
-      <w:pPr>
-        <w:rPr>
-          <w:lang w:val="en-US"/>
-        </w:rPr>
-      </w:pPr>
-    </w:p>
-    <w:p>
-      <w:pPr>
-        <w:rPr>
-          <w:lang w:val="en-US"/>
-        </w:rPr>
-      </w:pPr>
-    </w:p>
-    <w:p>
-      <w:pPr>
-        <w:rPr>
-          <w:lang w:val="en-US"/>
-        </w:rPr>
-      </w:pPr>
-    </w:p>
-    <w:p>
-      <w:pPr>
-        <w:rPr>
-          <w:lang w:val="en-US"/>
-        </w:rPr>
-      </w:pPr>
-    </w:p>
-    <w:p>
-      <w:pPr>
         <w:pStyle w:val="ListParagraph"/>
         <w:numPr>
           <w:ilvl w:val="0"/>
@@ -1123,8 +826,7 @@
         <w:rPr>
           <w:lang w:val="en-US"/>
         </w:rPr>
-        <w:lastRenderedPageBreak/>
-        <w:t>Accessed the site from Client’s public ip</w:t>
+        <w:t>Start ssh service and add ssh-agent</w:t>
       </w:r>
     </w:p>
     <w:p>
@@ -1138,10 +840,10 @@
           <w:noProof/>
         </w:rPr>
         <w:drawing>
-          <wp:inline distT="0" distB="0" distL="0" distR="0" wp14:anchorId="3CAA7624" wp14:editId="6BB10DBC">
+          <wp:inline distT="0" distB="0" distL="0" distR="0" wp14:anchorId="4F5EC206" wp14:editId="1A9E5EF9">
             <wp:extent cx="5731510" cy="3077845"/>
             <wp:effectExtent l="0" t="0" r="2540" b="8255"/>
-            <wp:docPr id="29" name="Picture 29"/>
+            <wp:docPr id="19" name="Picture 19"/>
             <wp:cNvGraphicFramePr>
               <a:graphicFrameLocks xmlns:a="http://schemas.openxmlformats.org/drawingml/2006/main" noChangeAspect="1"/>
             </wp:cNvGraphicFramePr>
@@ -1174,6 +876,856 @@
         </w:drawing>
       </w:r>
     </w:p>
+    <w:p>
+      <w:pPr>
+        <w:rPr>
+          <w:lang w:val="en-US"/>
+        </w:rPr>
+      </w:pPr>
+    </w:p>
+    <w:p>
+      <w:pPr>
+        <w:rPr>
+          <w:lang w:val="en-US"/>
+        </w:rPr>
+      </w:pPr>
+    </w:p>
+    <w:p>
+      <w:pPr>
+        <w:rPr>
+          <w:lang w:val="en-US"/>
+        </w:rPr>
+      </w:pPr>
+    </w:p>
+    <w:p>
+      <w:pPr>
+        <w:rPr>
+          <w:lang w:val="en-US"/>
+        </w:rPr>
+      </w:pPr>
+    </w:p>
+    <w:p>
+      <w:pPr>
+        <w:rPr>
+          <w:lang w:val="en-US"/>
+        </w:rPr>
+      </w:pPr>
+    </w:p>
+    <w:p>
+      <w:pPr>
+        <w:rPr>
+          <w:lang w:val="en-US"/>
+        </w:rPr>
+      </w:pPr>
+    </w:p>
+    <w:p>
+      <w:pPr>
+        <w:pStyle w:val="ListParagraph"/>
+        <w:numPr>
+          <w:ilvl w:val="0"/>
+          <w:numId w:val="3"/>
+        </w:numPr>
+        <w:rPr>
+          <w:lang w:val="en-US"/>
+        </w:rPr>
+      </w:pPr>
+      <w:r>
+        <w:rPr>
+          <w:lang w:val="en-US"/>
+        </w:rPr>
+        <w:t>Change read-write permission of .pem file and change permission of users to /home/ubuntu folder</w:t>
+      </w:r>
+    </w:p>
+    <w:p>
+      <w:pPr>
+        <w:rPr>
+          <w:lang w:val="en-US"/>
+        </w:rPr>
+      </w:pPr>
+      <w:r>
+        <w:rPr>
+          <w:noProof/>
+        </w:rPr>
+        <w:drawing>
+          <wp:inline distT="0" distB="0" distL="0" distR="0" wp14:anchorId="78659B25" wp14:editId="0D2D18AC">
+            <wp:extent cx="5731510" cy="3077845"/>
+            <wp:effectExtent l="0" t="0" r="2540" b="8255"/>
+            <wp:docPr id="20" name="Picture 20"/>
+            <wp:cNvGraphicFramePr>
+              <a:graphicFrameLocks xmlns:a="http://schemas.openxmlformats.org/drawingml/2006/main" noChangeAspect="1"/>
+            </wp:cNvGraphicFramePr>
+            <a:graphic xmlns:a="http://schemas.openxmlformats.org/drawingml/2006/main">
+              <a:graphicData uri="http://schemas.openxmlformats.org/drawingml/2006/picture">
+                <pic:pic xmlns:pic="http://schemas.openxmlformats.org/drawingml/2006/picture">
+                  <pic:nvPicPr>
+                    <pic:cNvPr id="1" name=""/>
+                    <pic:cNvPicPr/>
+                  </pic:nvPicPr>
+                  <pic:blipFill>
+                    <a:blip r:embed="rId19"/>
+                    <a:stretch>
+                      <a:fillRect/>
+                    </a:stretch>
+                  </pic:blipFill>
+                  <pic:spPr>
+                    <a:xfrm>
+                      <a:off x="0" y="0"/>
+                      <a:ext cx="5731510" cy="3077845"/>
+                    </a:xfrm>
+                    <a:prstGeom prst="rect">
+                      <a:avLst/>
+                    </a:prstGeom>
+                  </pic:spPr>
+                </pic:pic>
+              </a:graphicData>
+            </a:graphic>
+          </wp:inline>
+        </w:drawing>
+      </w:r>
+    </w:p>
+    <w:p>
+      <w:pPr>
+        <w:rPr>
+          <w:lang w:val="en-US"/>
+        </w:rPr>
+      </w:pPr>
+    </w:p>
+    <w:p>
+      <w:pPr>
+        <w:pStyle w:val="ListParagraph"/>
+        <w:numPr>
+          <w:ilvl w:val="0"/>
+          <w:numId w:val="3"/>
+        </w:numPr>
+        <w:rPr>
+          <w:lang w:val="en-US"/>
+        </w:rPr>
+      </w:pPr>
+      <w:r>
+        <w:rPr>
+          <w:lang w:val="en-US"/>
+        </w:rPr>
+        <w:t>Abled to logging into Client machine using ssh</w:t>
+      </w:r>
+    </w:p>
+    <w:p>
+      <w:pPr>
+        <w:rPr>
+          <w:lang w:val="en-US"/>
+        </w:rPr>
+      </w:pPr>
+      <w:r>
+        <w:rPr>
+          <w:noProof/>
+        </w:rPr>
+        <w:drawing>
+          <wp:inline distT="0" distB="0" distL="0" distR="0" wp14:anchorId="3CA57868" wp14:editId="234821E5">
+            <wp:extent cx="5731510" cy="3077845"/>
+            <wp:effectExtent l="0" t="0" r="2540" b="8255"/>
+            <wp:docPr id="21" name="Picture 21"/>
+            <wp:cNvGraphicFramePr>
+              <a:graphicFrameLocks xmlns:a="http://schemas.openxmlformats.org/drawingml/2006/main" noChangeAspect="1"/>
+            </wp:cNvGraphicFramePr>
+            <a:graphic xmlns:a="http://schemas.openxmlformats.org/drawingml/2006/main">
+              <a:graphicData uri="http://schemas.openxmlformats.org/drawingml/2006/picture">
+                <pic:pic xmlns:pic="http://schemas.openxmlformats.org/drawingml/2006/picture">
+                  <pic:nvPicPr>
+                    <pic:cNvPr id="1" name=""/>
+                    <pic:cNvPicPr/>
+                  </pic:nvPicPr>
+                  <pic:blipFill>
+                    <a:blip r:embed="rId20"/>
+                    <a:stretch>
+                      <a:fillRect/>
+                    </a:stretch>
+                  </pic:blipFill>
+                  <pic:spPr>
+                    <a:xfrm>
+                      <a:off x="0" y="0"/>
+                      <a:ext cx="5731510" cy="3077845"/>
+                    </a:xfrm>
+                    <a:prstGeom prst="rect">
+                      <a:avLst/>
+                    </a:prstGeom>
+                  </pic:spPr>
+                </pic:pic>
+              </a:graphicData>
+            </a:graphic>
+          </wp:inline>
+        </w:drawing>
+      </w:r>
+    </w:p>
+    <w:p>
+      <w:pPr>
+        <w:rPr>
+          <w:lang w:val="en-US"/>
+        </w:rPr>
+      </w:pPr>
+    </w:p>
+    <w:p>
+      <w:pPr>
+        <w:rPr>
+          <w:lang w:val="en-US"/>
+        </w:rPr>
+      </w:pPr>
+    </w:p>
+    <w:p>
+      <w:pPr>
+        <w:rPr>
+          <w:lang w:val="en-US"/>
+        </w:rPr>
+      </w:pPr>
+    </w:p>
+    <w:p>
+      <w:pPr>
+        <w:rPr>
+          <w:lang w:val="en-US"/>
+        </w:rPr>
+      </w:pPr>
+    </w:p>
+    <w:p>
+      <w:pPr>
+        <w:rPr>
+          <w:lang w:val="en-US"/>
+        </w:rPr>
+      </w:pPr>
+    </w:p>
+    <w:p>
+      <w:pPr>
+        <w:pStyle w:val="ListParagraph"/>
+        <w:numPr>
+          <w:ilvl w:val="0"/>
+          <w:numId w:val="3"/>
+        </w:numPr>
+        <w:rPr>
+          <w:lang w:val="en-US"/>
+        </w:rPr>
+      </w:pPr>
+      <w:r>
+        <w:rPr>
+          <w:lang w:val="en-US"/>
+        </w:rPr>
+        <w:t>Added the following 2 lines to .bashrc of Master</w:t>
+      </w:r>
+    </w:p>
+    <w:p>
+      <w:pPr>
+        <w:pStyle w:val="ListParagraph"/>
+        <w:numPr>
+          <w:ilvl w:val="1"/>
+          <w:numId w:val="3"/>
+        </w:numPr>
+        <w:rPr>
+          <w:lang w:val="en-US"/>
+        </w:rPr>
+      </w:pPr>
+      <w:r>
+        <w:rPr>
+          <w:lang w:val="en-US"/>
+        </w:rPr>
+        <w:t>eval `ssh-agent -s`</w:t>
+      </w:r>
+    </w:p>
+    <w:p>
+      <w:pPr>
+        <w:pStyle w:val="ListParagraph"/>
+        <w:numPr>
+          <w:ilvl w:val="1"/>
+          <w:numId w:val="3"/>
+        </w:numPr>
+        <w:rPr>
+          <w:lang w:val="en-US"/>
+        </w:rPr>
+      </w:pPr>
+      <w:r>
+        <w:rPr>
+          <w:lang w:val="en-US"/>
+        </w:rPr>
+        <w:t xml:space="preserve">ssh-add </w:t>
+      </w:r>
+      <w:r>
+        <w:rPr>
+          <w:lang w:val="en-US"/>
+        </w:rPr>
+        <w:t>ansible</w:t>
+      </w:r>
+      <w:r>
+        <w:rPr>
+          <w:lang w:val="en-US"/>
+        </w:rPr>
+        <w:t>.pem</w:t>
+      </w:r>
+    </w:p>
+    <w:p>
+      <w:pPr>
+        <w:rPr>
+          <w:lang w:val="en-US"/>
+        </w:rPr>
+      </w:pPr>
+      <w:r>
+        <w:rPr>
+          <w:noProof/>
+        </w:rPr>
+        <w:drawing>
+          <wp:inline distT="0" distB="0" distL="0" distR="0" wp14:anchorId="27AE1B2A" wp14:editId="47E15EBE">
+            <wp:extent cx="5731510" cy="3077845"/>
+            <wp:effectExtent l="0" t="0" r="2540" b="8255"/>
+            <wp:docPr id="22" name="Picture 22"/>
+            <wp:cNvGraphicFramePr>
+              <a:graphicFrameLocks xmlns:a="http://schemas.openxmlformats.org/drawingml/2006/main" noChangeAspect="1"/>
+            </wp:cNvGraphicFramePr>
+            <a:graphic xmlns:a="http://schemas.openxmlformats.org/drawingml/2006/main">
+              <a:graphicData uri="http://schemas.openxmlformats.org/drawingml/2006/picture">
+                <pic:pic xmlns:pic="http://schemas.openxmlformats.org/drawingml/2006/picture">
+                  <pic:nvPicPr>
+                    <pic:cNvPr id="1" name=""/>
+                    <pic:cNvPicPr/>
+                  </pic:nvPicPr>
+                  <pic:blipFill>
+                    <a:blip r:embed="rId21"/>
+                    <a:stretch>
+                      <a:fillRect/>
+                    </a:stretch>
+                  </pic:blipFill>
+                  <pic:spPr>
+                    <a:xfrm>
+                      <a:off x="0" y="0"/>
+                      <a:ext cx="5731510" cy="3077845"/>
+                    </a:xfrm>
+                    <a:prstGeom prst="rect">
+                      <a:avLst/>
+                    </a:prstGeom>
+                  </pic:spPr>
+                </pic:pic>
+              </a:graphicData>
+            </a:graphic>
+          </wp:inline>
+        </w:drawing>
+      </w:r>
+    </w:p>
+    <w:p>
+      <w:pPr>
+        <w:rPr>
+          <w:lang w:val="en-US"/>
+        </w:rPr>
+      </w:pPr>
+    </w:p>
+    <w:p>
+      <w:pPr>
+        <w:pStyle w:val="ListParagraph"/>
+        <w:numPr>
+          <w:ilvl w:val="0"/>
+          <w:numId w:val="3"/>
+        </w:numPr>
+        <w:rPr>
+          <w:lang w:val="en-US"/>
+        </w:rPr>
+      </w:pPr>
+      <w:r>
+        <w:rPr>
+          <w:lang w:val="en-US"/>
+        </w:rPr>
+        <w:t>Installed Ansible</w:t>
+      </w:r>
+    </w:p>
+    <w:p>
+      <w:pPr>
+        <w:rPr>
+          <w:lang w:val="en-US"/>
+        </w:rPr>
+      </w:pPr>
+      <w:r>
+        <w:rPr>
+          <w:noProof/>
+        </w:rPr>
+        <w:drawing>
+          <wp:inline distT="0" distB="0" distL="0" distR="0" wp14:anchorId="3D098A4F" wp14:editId="67E5B6D1">
+            <wp:extent cx="5731510" cy="3077845"/>
+            <wp:effectExtent l="0" t="0" r="2540" b="8255"/>
+            <wp:docPr id="24" name="Picture 24"/>
+            <wp:cNvGraphicFramePr>
+              <a:graphicFrameLocks xmlns:a="http://schemas.openxmlformats.org/drawingml/2006/main" noChangeAspect="1"/>
+            </wp:cNvGraphicFramePr>
+            <a:graphic xmlns:a="http://schemas.openxmlformats.org/drawingml/2006/main">
+              <a:graphicData uri="http://schemas.openxmlformats.org/drawingml/2006/picture">
+                <pic:pic xmlns:pic="http://schemas.openxmlformats.org/drawingml/2006/picture">
+                  <pic:nvPicPr>
+                    <pic:cNvPr id="1" name=""/>
+                    <pic:cNvPicPr/>
+                  </pic:nvPicPr>
+                  <pic:blipFill>
+                    <a:blip r:embed="rId22"/>
+                    <a:stretch>
+                      <a:fillRect/>
+                    </a:stretch>
+                  </pic:blipFill>
+                  <pic:spPr>
+                    <a:xfrm>
+                      <a:off x="0" y="0"/>
+                      <a:ext cx="5731510" cy="3077845"/>
+                    </a:xfrm>
+                    <a:prstGeom prst="rect">
+                      <a:avLst/>
+                    </a:prstGeom>
+                  </pic:spPr>
+                </pic:pic>
+              </a:graphicData>
+            </a:graphic>
+          </wp:inline>
+        </w:drawing>
+      </w:r>
+    </w:p>
+    <w:p>
+      <w:pPr>
+        <w:rPr>
+          <w:lang w:val="en-US"/>
+        </w:rPr>
+      </w:pPr>
+    </w:p>
+    <w:p>
+      <w:pPr>
+        <w:rPr>
+          <w:lang w:val="en-US"/>
+        </w:rPr>
+      </w:pPr>
+    </w:p>
+    <w:p>
+      <w:pPr>
+        <w:rPr>
+          <w:lang w:val="en-US"/>
+        </w:rPr>
+      </w:pPr>
+    </w:p>
+    <w:p>
+      <w:pPr>
+        <w:rPr>
+          <w:lang w:val="en-US"/>
+        </w:rPr>
+      </w:pPr>
+    </w:p>
+    <w:p>
+      <w:pPr>
+        <w:pStyle w:val="ListParagraph"/>
+        <w:numPr>
+          <w:ilvl w:val="0"/>
+          <w:numId w:val="3"/>
+        </w:numPr>
+        <w:rPr>
+          <w:lang w:val="en-US"/>
+        </w:rPr>
+      </w:pPr>
+      <w:r>
+        <w:rPr>
+          <w:lang w:val="en-US"/>
+        </w:rPr>
+        <w:t>Added private ip of client machine in /etc/ansible/hosts file</w:t>
+      </w:r>
+    </w:p>
+    <w:p>
+      <w:pPr>
+        <w:rPr>
+          <w:lang w:val="en-US"/>
+        </w:rPr>
+      </w:pPr>
+      <w:r>
+        <w:rPr>
+          <w:noProof/>
+        </w:rPr>
+        <w:drawing>
+          <wp:inline distT="0" distB="0" distL="0" distR="0" wp14:anchorId="3D29A130" wp14:editId="13EF1B6C">
+            <wp:extent cx="5731510" cy="3077845"/>
+            <wp:effectExtent l="0" t="0" r="2540" b="8255"/>
+            <wp:docPr id="25" name="Picture 25"/>
+            <wp:cNvGraphicFramePr>
+              <a:graphicFrameLocks xmlns:a="http://schemas.openxmlformats.org/drawingml/2006/main" noChangeAspect="1"/>
+            </wp:cNvGraphicFramePr>
+            <a:graphic xmlns:a="http://schemas.openxmlformats.org/drawingml/2006/main">
+              <a:graphicData uri="http://schemas.openxmlformats.org/drawingml/2006/picture">
+                <pic:pic xmlns:pic="http://schemas.openxmlformats.org/drawingml/2006/picture">
+                  <pic:nvPicPr>
+                    <pic:cNvPr id="1" name=""/>
+                    <pic:cNvPicPr/>
+                  </pic:nvPicPr>
+                  <pic:blipFill>
+                    <a:blip r:embed="rId23"/>
+                    <a:stretch>
+                      <a:fillRect/>
+                    </a:stretch>
+                  </pic:blipFill>
+                  <pic:spPr>
+                    <a:xfrm>
+                      <a:off x="0" y="0"/>
+                      <a:ext cx="5731510" cy="3077845"/>
+                    </a:xfrm>
+                    <a:prstGeom prst="rect">
+                      <a:avLst/>
+                    </a:prstGeom>
+                  </pic:spPr>
+                </pic:pic>
+              </a:graphicData>
+            </a:graphic>
+          </wp:inline>
+        </w:drawing>
+      </w:r>
+    </w:p>
+    <w:p>
+      <w:pPr>
+        <w:rPr>
+          <w:lang w:val="en-US"/>
+        </w:rPr>
+      </w:pPr>
+    </w:p>
+    <w:p>
+      <w:pPr>
+        <w:pStyle w:val="ListParagraph"/>
+        <w:numPr>
+          <w:ilvl w:val="0"/>
+          <w:numId w:val="3"/>
+        </w:numPr>
+        <w:rPr>
+          <w:lang w:val="en-US"/>
+        </w:rPr>
+      </w:pPr>
+      <w:r>
+        <w:rPr>
+          <w:lang w:val="en-US"/>
+        </w:rPr>
+        <w:t>Pinged Client machine from Master using ansible ping command</w:t>
+      </w:r>
+    </w:p>
+    <w:p>
+      <w:pPr>
+        <w:rPr>
+          <w:lang w:val="en-US"/>
+        </w:rPr>
+      </w:pPr>
+      <w:r>
+        <w:rPr>
+          <w:noProof/>
+        </w:rPr>
+        <w:drawing>
+          <wp:inline distT="0" distB="0" distL="0" distR="0" wp14:anchorId="31F7E758" wp14:editId="2A6C385D">
+            <wp:extent cx="5731510" cy="3077845"/>
+            <wp:effectExtent l="0" t="0" r="2540" b="8255"/>
+            <wp:docPr id="26" name="Picture 26"/>
+            <wp:cNvGraphicFramePr>
+              <a:graphicFrameLocks xmlns:a="http://schemas.openxmlformats.org/drawingml/2006/main" noChangeAspect="1"/>
+            </wp:cNvGraphicFramePr>
+            <a:graphic xmlns:a="http://schemas.openxmlformats.org/drawingml/2006/main">
+              <a:graphicData uri="http://schemas.openxmlformats.org/drawingml/2006/picture">
+                <pic:pic xmlns:pic="http://schemas.openxmlformats.org/drawingml/2006/picture">
+                  <pic:nvPicPr>
+                    <pic:cNvPr id="1" name=""/>
+                    <pic:cNvPicPr/>
+                  </pic:nvPicPr>
+                  <pic:blipFill>
+                    <a:blip r:embed="rId24"/>
+                    <a:stretch>
+                      <a:fillRect/>
+                    </a:stretch>
+                  </pic:blipFill>
+                  <pic:spPr>
+                    <a:xfrm>
+                      <a:off x="0" y="0"/>
+                      <a:ext cx="5731510" cy="3077845"/>
+                    </a:xfrm>
+                    <a:prstGeom prst="rect">
+                      <a:avLst/>
+                    </a:prstGeom>
+                  </pic:spPr>
+                </pic:pic>
+              </a:graphicData>
+            </a:graphic>
+          </wp:inline>
+        </w:drawing>
+      </w:r>
+    </w:p>
+    <w:p>
+      <w:pPr>
+        <w:rPr>
+          <w:lang w:val="en-US"/>
+        </w:rPr>
+      </w:pPr>
+    </w:p>
+    <w:p>
+      <w:pPr>
+        <w:rPr>
+          <w:lang w:val="en-US"/>
+        </w:rPr>
+      </w:pPr>
+    </w:p>
+    <w:p>
+      <w:pPr>
+        <w:rPr>
+          <w:lang w:val="en-US"/>
+        </w:rPr>
+      </w:pPr>
+    </w:p>
+    <w:p>
+      <w:pPr>
+        <w:rPr>
+          <w:lang w:val="en-US"/>
+        </w:rPr>
+      </w:pPr>
+    </w:p>
+    <w:p>
+      <w:pPr>
+        <w:rPr>
+          <w:lang w:val="en-US"/>
+        </w:rPr>
+      </w:pPr>
+    </w:p>
+    <w:p>
+      <w:pPr>
+        <w:rPr>
+          <w:lang w:val="en-US"/>
+        </w:rPr>
+      </w:pPr>
+    </w:p>
+    <w:p>
+      <w:pPr>
+        <w:pStyle w:val="ListParagraph"/>
+        <w:numPr>
+          <w:ilvl w:val="0"/>
+          <w:numId w:val="3"/>
+        </w:numPr>
+        <w:rPr>
+          <w:lang w:val="en-US"/>
+        </w:rPr>
+      </w:pPr>
+      <w:r>
+        <w:rPr>
+          <w:lang w:val="en-US"/>
+        </w:rPr>
+        <w:t>Created playbook to install packages and to run docker image</w:t>
+      </w:r>
+    </w:p>
+    <w:p>
+      <w:pPr>
+        <w:rPr>
+          <w:lang w:val="en-US"/>
+        </w:rPr>
+      </w:pPr>
+      <w:r>
+        <w:rPr>
+          <w:noProof/>
+        </w:rPr>
+        <w:drawing>
+          <wp:inline distT="0" distB="0" distL="0" distR="0" wp14:anchorId="646C359A" wp14:editId="4F035A1E">
+            <wp:extent cx="5731510" cy="3077845"/>
+            <wp:effectExtent l="0" t="0" r="2540" b="8255"/>
+            <wp:docPr id="14" name="Picture 14"/>
+            <wp:cNvGraphicFramePr>
+              <a:graphicFrameLocks xmlns:a="http://schemas.openxmlformats.org/drawingml/2006/main" noChangeAspect="1"/>
+            </wp:cNvGraphicFramePr>
+            <a:graphic xmlns:a="http://schemas.openxmlformats.org/drawingml/2006/main">
+              <a:graphicData uri="http://schemas.openxmlformats.org/drawingml/2006/picture">
+                <pic:pic xmlns:pic="http://schemas.openxmlformats.org/drawingml/2006/picture">
+                  <pic:nvPicPr>
+                    <pic:cNvPr id="1" name=""/>
+                    <pic:cNvPicPr/>
+                  </pic:nvPicPr>
+                  <pic:blipFill>
+                    <a:blip r:embed="rId25"/>
+                    <a:stretch>
+                      <a:fillRect/>
+                    </a:stretch>
+                  </pic:blipFill>
+                  <pic:spPr>
+                    <a:xfrm>
+                      <a:off x="0" y="0"/>
+                      <a:ext cx="5731510" cy="3077845"/>
+                    </a:xfrm>
+                    <a:prstGeom prst="rect">
+                      <a:avLst/>
+                    </a:prstGeom>
+                  </pic:spPr>
+                </pic:pic>
+              </a:graphicData>
+            </a:graphic>
+          </wp:inline>
+        </w:drawing>
+      </w:r>
+    </w:p>
+    <w:p>
+      <w:pPr>
+        <w:rPr>
+          <w:lang w:val="en-US"/>
+        </w:rPr>
+      </w:pPr>
+    </w:p>
+    <w:p>
+      <w:pPr>
+        <w:pStyle w:val="ListParagraph"/>
+        <w:numPr>
+          <w:ilvl w:val="0"/>
+          <w:numId w:val="3"/>
+        </w:numPr>
+        <w:rPr>
+          <w:lang w:val="en-US"/>
+        </w:rPr>
+      </w:pPr>
+      <w:r>
+        <w:rPr>
+          <w:lang w:val="en-US"/>
+        </w:rPr>
+        <w:t>Ran playbook</w:t>
+      </w:r>
+    </w:p>
+    <w:p>
+      <w:pPr>
+        <w:rPr>
+          <w:lang w:val="en-US"/>
+        </w:rPr>
+      </w:pPr>
+      <w:r>
+        <w:rPr>
+          <w:noProof/>
+        </w:rPr>
+        <w:drawing>
+          <wp:inline distT="0" distB="0" distL="0" distR="0" wp14:anchorId="3BCCACAB" wp14:editId="494B3BD2">
+            <wp:extent cx="5731510" cy="3077845"/>
+            <wp:effectExtent l="0" t="0" r="2540" b="8255"/>
+            <wp:docPr id="12" name="Picture 12"/>
+            <wp:cNvGraphicFramePr>
+              <a:graphicFrameLocks xmlns:a="http://schemas.openxmlformats.org/drawingml/2006/main" noChangeAspect="1"/>
+            </wp:cNvGraphicFramePr>
+            <a:graphic xmlns:a="http://schemas.openxmlformats.org/drawingml/2006/main">
+              <a:graphicData uri="http://schemas.openxmlformats.org/drawingml/2006/picture">
+                <pic:pic xmlns:pic="http://schemas.openxmlformats.org/drawingml/2006/picture">
+                  <pic:nvPicPr>
+                    <pic:cNvPr id="1" name=""/>
+                    <pic:cNvPicPr/>
+                  </pic:nvPicPr>
+                  <pic:blipFill>
+                    <a:blip r:embed="rId26"/>
+                    <a:stretch>
+                      <a:fillRect/>
+                    </a:stretch>
+                  </pic:blipFill>
+                  <pic:spPr>
+                    <a:xfrm>
+                      <a:off x="0" y="0"/>
+                      <a:ext cx="5731510" cy="3077845"/>
+                    </a:xfrm>
+                    <a:prstGeom prst="rect">
+                      <a:avLst/>
+                    </a:prstGeom>
+                  </pic:spPr>
+                </pic:pic>
+              </a:graphicData>
+            </a:graphic>
+          </wp:inline>
+        </w:drawing>
+      </w:r>
+    </w:p>
+    <w:p>
+      <w:pPr>
+        <w:rPr>
+          <w:lang w:val="en-US"/>
+        </w:rPr>
+      </w:pPr>
+    </w:p>
+    <w:p>
+      <w:pPr>
+        <w:rPr>
+          <w:lang w:val="en-US"/>
+        </w:rPr>
+      </w:pPr>
+    </w:p>
+    <w:p>
+      <w:pPr>
+        <w:rPr>
+          <w:lang w:val="en-US"/>
+        </w:rPr>
+      </w:pPr>
+    </w:p>
+    <w:p>
+      <w:pPr>
+        <w:rPr>
+          <w:lang w:val="en-US"/>
+        </w:rPr>
+      </w:pPr>
+    </w:p>
+    <w:p>
+      <w:pPr>
+        <w:rPr>
+          <w:lang w:val="en-US"/>
+        </w:rPr>
+      </w:pPr>
+    </w:p>
+    <w:p>
+      <w:pPr>
+        <w:rPr>
+          <w:lang w:val="en-US"/>
+        </w:rPr>
+      </w:pPr>
+    </w:p>
+    <w:p>
+      <w:pPr>
+        <w:pStyle w:val="ListParagraph"/>
+        <w:numPr>
+          <w:ilvl w:val="0"/>
+          <w:numId w:val="3"/>
+        </w:numPr>
+        <w:rPr>
+          <w:lang w:val="en-US"/>
+        </w:rPr>
+      </w:pPr>
+      <w:r>
+        <w:rPr>
+          <w:lang w:val="en-US"/>
+        </w:rPr>
+        <w:t>Accessed the site from Client’s public ip</w:t>
+      </w:r>
+    </w:p>
+    <w:p>
+      <w:pPr>
+        <w:rPr>
+          <w:lang w:val="en-US"/>
+        </w:rPr>
+      </w:pPr>
+      <w:r>
+        <w:rPr>
+          <w:noProof/>
+        </w:rPr>
+        <w:drawing>
+          <wp:inline distT="0" distB="0" distL="0" distR="0" wp14:anchorId="494D1BAB" wp14:editId="46995120">
+            <wp:extent cx="5731510" cy="3077845"/>
+            <wp:effectExtent l="0" t="0" r="2540" b="8255"/>
+            <wp:docPr id="13" name="Picture 13"/>
+            <wp:cNvGraphicFramePr>
+              <a:graphicFrameLocks xmlns:a="http://schemas.openxmlformats.org/drawingml/2006/main" noChangeAspect="1"/>
+            </wp:cNvGraphicFramePr>
+            <a:graphic xmlns:a="http://schemas.openxmlformats.org/drawingml/2006/main">
+              <a:graphicData uri="http://schemas.openxmlformats.org/drawingml/2006/picture">
+                <pic:pic xmlns:pic="http://schemas.openxmlformats.org/drawingml/2006/picture">
+                  <pic:nvPicPr>
+                    <pic:cNvPr id="1" name=""/>
+                    <pic:cNvPicPr/>
+                  </pic:nvPicPr>
+                  <pic:blipFill>
+                    <a:blip r:embed="rId27"/>
+                    <a:stretch>
+                      <a:fillRect/>
+                    </a:stretch>
+                  </pic:blipFill>
+                  <pic:spPr>
+                    <a:xfrm>
+                      <a:off x="0" y="0"/>
+                      <a:ext cx="5731510" cy="3077845"/>
+                    </a:xfrm>
+                    <a:prstGeom prst="rect">
+                      <a:avLst/>
+                    </a:prstGeom>
+                  </pic:spPr>
+                </pic:pic>
+              </a:graphicData>
+            </a:graphic>
+          </wp:inline>
+        </w:drawing>
+      </w:r>
+    </w:p>
     <w:sectPr>
       <w:pgSz w:w="11906" w:h="16838"/>
       <w:pgMar w:top="1440" w:right="1440" w:bottom="1440" w:left="1440" w:header="708" w:footer="708" w:gutter="0"/>
@@ -1187,6 +1739,95 @@
 <file path=word/numbering.xml><?xml version="1.0" encoding="utf-8"?>
 <w:numbering xmlns:wpc="http://schemas.microsoft.com/office/word/2010/wordprocessingCanvas" xmlns:cx="http://schemas.microsoft.com/office/drawing/2014/chartex" xmlns:cx1="http://schemas.microsoft.com/office/drawing/2015/9/8/chartex" xmlns:cx2="http://schemas.microsoft.com/office/drawing/2015/10/21/chartex" xmlns:cx3="http://schemas.microsoft.com/office/drawing/2016/5/9/chartex" xmlns:cx4="http://schemas.microsoft.com/office/drawing/2016/5/10/chartex" xmlns:cx5="http://schemas.microsoft.com/office/drawing/2016/5/11/chartex" xmlns:cx6="http://schemas.microsoft.com/office/drawing/2016/5/12/chartex" xmlns:cx7="http://schemas.microsoft.com/office/drawing/2016/5/13/chartex" xmlns:cx8="http://schemas.microsoft.com/office/drawing/2016/5/14/chartex" xmlns:mc="http://schemas.openxmlformats.org/markup-compatibility/2006" xmlns:aink="http://schemas.microsoft.com/office/drawing/2016/ink" xmlns:am3d="http://schemas.microsoft.com/office/drawing/2017/model3d" xmlns:o="urn:schemas-microsoft-com:office:office" xmlns:r="http://schemas.openxmlformats.org/officeDocument/2006/relationships" xmlns:m="http://schemas.openxmlformats.org/officeDocument/2006/math" xmlns:v="urn:schemas-microsoft-com:vml" xmlns:wp14="http://schemas.microsoft.com/office/word/2010/wordprocessingDrawing" xmlns:wp="http://schemas.openxmlformats.org/drawingml/2006/wordprocessingDrawing" xmlns:w10="urn:schemas-microsoft-com:office:word" xmlns:w="http://schemas.openxmlformats.org/wordprocessingml/2006/main" xmlns:w14="http://schemas.microsoft.com/office/word/2010/wordml" xmlns:w15="http://schemas.microsoft.com/office/word/2012/wordml" xmlns:w16cex="http://schemas.microsoft.com/office/word/2018/wordml/cex" xmlns:w16cid="http://schemas.microsoft.com/office/word/2016/wordml/cid" xmlns:w16="http://schemas.microsoft.com/office/word/2018/wordml" xmlns:w16sdtdh="http://schemas.microsoft.com/office/word/2020/wordml/sdtdatahash" xmlns:w16se="http://schemas.microsoft.com/office/word/2015/wordml/symex" xmlns:wpg="http://schemas.microsoft.com/office/word/2010/wordprocessingGroup" xmlns:wpi="http://schemas.microsoft.com/office/word/2010/wordprocessingInk" xmlns:wne="http://schemas.microsoft.com/office/word/2006/wordml" xmlns:wps="http://schemas.microsoft.com/office/word/2010/wordprocessingShape" mc:Ignorable="w14 w15 w16se w16cid w16 w16cex w16sdtdh wp14">
   <w:abstractNum w:abstractNumId="0" w15:restartNumberingAfterBreak="0">
+    <w:nsid w:val="0E3E24BB"/>
+    <w:multiLevelType w:val="hybridMultilevel"/>
+    <w:tmpl w:val="11123AB0"/>
+    <w:lvl w:ilvl="0" w:tplc="4009000F">
+      <w:start w:val="1"/>
+      <w:numFmt w:val="decimal"/>
+      <w:lvlText w:val="%1."/>
+      <w:lvlJc w:val="left"/>
+      <w:pPr>
+        <w:ind w:left="720" w:hanging="360"/>
+      </w:pPr>
+      <w:rPr>
+        <w:rFonts w:hint="default"/>
+      </w:rPr>
+    </w:lvl>
+    <w:lvl w:ilvl="1" w:tplc="40090019" w:tentative="1">
+      <w:start w:val="1"/>
+      <w:numFmt w:val="lowerLetter"/>
+      <w:lvlText w:val="%2."/>
+      <w:lvlJc w:val="left"/>
+      <w:pPr>
+        <w:ind w:left="1440" w:hanging="360"/>
+      </w:pPr>
+    </w:lvl>
+    <w:lvl w:ilvl="2" w:tplc="4009001B" w:tentative="1">
+      <w:start w:val="1"/>
+      <w:numFmt w:val="lowerRoman"/>
+      <w:lvlText w:val="%3."/>
+      <w:lvlJc w:val="right"/>
+      <w:pPr>
+        <w:ind w:left="2160" w:hanging="180"/>
+      </w:pPr>
+    </w:lvl>
+    <w:lvl w:ilvl="3" w:tplc="4009000F" w:tentative="1">
+      <w:start w:val="1"/>
+      <w:numFmt w:val="decimal"/>
+      <w:lvlText w:val="%4."/>
+      <w:lvlJc w:val="left"/>
+      <w:pPr>
+        <w:ind w:left="2880" w:hanging="360"/>
+      </w:pPr>
+    </w:lvl>
+    <w:lvl w:ilvl="4" w:tplc="40090019" w:tentative="1">
+      <w:start w:val="1"/>
+      <w:numFmt w:val="lowerLetter"/>
+      <w:lvlText w:val="%5."/>
+      <w:lvlJc w:val="left"/>
+      <w:pPr>
+        <w:ind w:left="3600" w:hanging="360"/>
+      </w:pPr>
+    </w:lvl>
+    <w:lvl w:ilvl="5" w:tplc="4009001B" w:tentative="1">
+      <w:start w:val="1"/>
+      <w:numFmt w:val="lowerRoman"/>
+      <w:lvlText w:val="%6."/>
+      <w:lvlJc w:val="right"/>
+      <w:pPr>
+        <w:ind w:left="4320" w:hanging="180"/>
+      </w:pPr>
+    </w:lvl>
+    <w:lvl w:ilvl="6" w:tplc="4009000F" w:tentative="1">
+      <w:start w:val="1"/>
+      <w:numFmt w:val="decimal"/>
+      <w:lvlText w:val="%7."/>
+      <w:lvlJc w:val="left"/>
+      <w:pPr>
+        <w:ind w:left="5040" w:hanging="360"/>
+      </w:pPr>
+    </w:lvl>
+    <w:lvl w:ilvl="7" w:tplc="40090019" w:tentative="1">
+      <w:start w:val="1"/>
+      <w:numFmt w:val="lowerLetter"/>
+      <w:lvlText w:val="%8."/>
+      <w:lvlJc w:val="left"/>
+      <w:pPr>
+        <w:ind w:left="5760" w:hanging="360"/>
+      </w:pPr>
+    </w:lvl>
+    <w:lvl w:ilvl="8" w:tplc="4009001B" w:tentative="1">
+      <w:start w:val="1"/>
+      <w:numFmt w:val="lowerRoman"/>
+      <w:lvlText w:val="%9."/>
+      <w:lvlJc w:val="right"/>
+      <w:pPr>
+        <w:ind w:left="6480" w:hanging="180"/>
+      </w:pPr>
+    </w:lvl>
+  </w:abstractNum>
+  <w:abstractNum w:abstractNumId="1" w15:restartNumberingAfterBreak="0">
     <w:nsid w:val="232917FB"/>
     <w:multiLevelType w:val="hybridMultilevel"/>
     <w:tmpl w:val="3C38A7AA"/>
@@ -1275,7 +1916,7 @@
       </w:pPr>
     </w:lvl>
   </w:abstractNum>
-  <w:abstractNum w:abstractNumId="1" w15:restartNumberingAfterBreak="0">
+  <w:abstractNum w:abstractNumId="2" w15:restartNumberingAfterBreak="0">
     <w:nsid w:val="5BFF0358"/>
     <w:multiLevelType w:val="hybridMultilevel"/>
     <w:tmpl w:val="45927CBC"/>
@@ -1364,7 +2005,7 @@
       </w:pPr>
     </w:lvl>
   </w:abstractNum>
-  <w:abstractNum w:abstractNumId="2" w15:restartNumberingAfterBreak="0">
+  <w:abstractNum w:abstractNumId="3" w15:restartNumberingAfterBreak="0">
     <w:nsid w:val="6E2F43E7"/>
     <w:multiLevelType w:val="hybridMultilevel"/>
     <w:tmpl w:val="BD3C1D7A"/>
@@ -1454,13 +2095,16 @@
     </w:lvl>
   </w:abstractNum>
   <w:num w:numId="1">
+    <w:abstractNumId w:val="3"/>
+  </w:num>
+  <w:num w:numId="2">
+    <w:abstractNumId w:val="1"/>
+  </w:num>
+  <w:num w:numId="3">
     <w:abstractNumId w:val="2"/>
   </w:num>
-  <w:num w:numId="2">
+  <w:num w:numId="4">
     <w:abstractNumId w:val="0"/>
-  </w:num>
-  <w:num w:numId="3">
-    <w:abstractNumId w:val="1"/>
   </w:num>
 </w:numbering>
 </file>

</xml_diff>